<commit_message>
Commit after 2018-11-08 meeting
</commit_message>
<xml_diff>
--- a/Files/Meetings/Project-wide/2018-11-08.docx
+++ b/Files/Meetings/Project-wide/2018-11-08.docx
@@ -1,6 +1,6 @@
 
 <file path=word/document.xml><?xml version="1.0" encoding="utf-8"?>
-<w:document xmlns:wpc="http://schemas.microsoft.com/office/word/2010/wordprocessingCanvas" xmlns:cx="http://schemas.microsoft.com/office/drawing/2014/chartex" xmlns:cx1="http://schemas.microsoft.com/office/drawing/2015/9/8/chartex" xmlns:cx2="http://schemas.microsoft.com/office/drawing/2015/10/21/chartex" xmlns:cx3="http://schemas.microsoft.com/office/drawing/2016/5/9/chartex" xmlns:cx4="http://schemas.microsoft.com/office/drawing/2016/5/10/chartex" xmlns:cx5="http://schemas.microsoft.com/office/drawing/2016/5/11/chartex" xmlns:cx6="http://schemas.microsoft.com/office/drawing/2016/5/12/chartex" xmlns:cx7="http://schemas.microsoft.com/office/drawing/2016/5/13/chartex" xmlns:cx8="http://schemas.microsoft.com/office/drawing/2016/5/14/chartex" xmlns:mc="http://schemas.openxmlformats.org/markup-compatibility/2006" xmlns:aink="http://schemas.microsoft.com/office/drawing/2016/ink" xmlns:am3d="http://schemas.microsoft.com/office/drawing/2017/model3d" xmlns:o="urn:schemas-microsoft-com:office:office" xmlns:r="http://schemas.openxmlformats.org/officeDocument/2006/relationships" xmlns:m="http://schemas.openxmlformats.org/officeDocument/2006/math" xmlns:v="urn:schemas-microsoft-com:vml" xmlns:wp14="http://schemas.microsoft.com/office/word/2010/wordprocessingDrawing" xmlns:wp="http://schemas.openxmlformats.org/drawingml/2006/wordprocessingDrawing" xmlns:w10="urn:schemas-microsoft-com:office:word" xmlns:w="http://schemas.openxmlformats.org/wordprocessingml/2006/main" xmlns:w14="http://schemas.microsoft.com/office/word/2010/wordml" xmlns:w15="http://schemas.microsoft.com/office/word/2012/wordml" xmlns:w16cid="http://schemas.microsoft.com/office/word/2016/wordml/cid" xmlns:w16se="http://schemas.microsoft.com/office/word/2015/wordml/symex" xmlns:wpg="http://schemas.microsoft.com/office/word/2010/wordprocessingGroup" xmlns:wpi="http://schemas.microsoft.com/office/word/2010/wordprocessingInk" xmlns:wne="http://schemas.microsoft.com/office/word/2006/wordml" xmlns:wps="http://schemas.microsoft.com/office/word/2010/wordprocessingShape" mc:Ignorable="w14 w15 w16se w16cid wp14">
+<w:document xmlns:wpc="http://schemas.microsoft.com/office/word/2010/wordprocessingCanvas" xmlns:mc="http://schemas.openxmlformats.org/markup-compatibility/2006" xmlns:o="urn:schemas-microsoft-com:office:office" xmlns:r="http://schemas.openxmlformats.org/officeDocument/2006/relationships" xmlns:m="http://schemas.openxmlformats.org/officeDocument/2006/math" xmlns:v="urn:schemas-microsoft-com:vml" xmlns:wp14="http://schemas.microsoft.com/office/word/2010/wordprocessingDrawing" xmlns:wp="http://schemas.openxmlformats.org/drawingml/2006/wordprocessingDrawing" xmlns:w10="urn:schemas-microsoft-com:office:word" xmlns:w="http://schemas.openxmlformats.org/wordprocessingml/2006/main" xmlns:w14="http://schemas.microsoft.com/office/word/2010/wordml" xmlns:w15="http://schemas.microsoft.com/office/word/2012/wordml" xmlns:wpg="http://schemas.microsoft.com/office/word/2010/wordprocessingGroup" xmlns:wpi="http://schemas.microsoft.com/office/word/2010/wordprocessingInk" xmlns:wne="http://schemas.microsoft.com/office/word/2006/wordml" xmlns:wps="http://schemas.microsoft.com/office/word/2010/wordprocessingShape" mc:Ignorable="w14 w15 wp14">
   <w:body>
     <w:p>
       <w:pPr>
@@ -11,9 +11,23 @@
       </w:pPr>
       <w:r>
         <w:rPr>
-          <w:lang w:val="en-US"/>
-        </w:rPr>
-        <w:t>20XX-XX-XX meeting</w:t>
+          <w:b/>
+          <w:lang w:val="en-US"/>
+        </w:rPr>
+        <w:t>20</w:t>
+      </w:r>
+      <w:r>
+        <w:rPr>
+          <w:b/>
+          <w:lang w:val="en-US"/>
+        </w:rPr>
+        <w:t>18-11-08</w:t>
+      </w:r>
+      <w:r>
+        <w:rPr>
+          <w:lang w:val="en-US"/>
+        </w:rPr>
+        <w:t xml:space="preserve"> meeting</w:t>
       </w:r>
     </w:p>
     <w:p>
@@ -79,7 +93,7 @@
     </w:p>
     <w:p>
       <w:pPr>
-        <w:pStyle w:val="ListParagraph"/>
+        <w:pStyle w:val="Paragraphedeliste"/>
         <w:numPr>
           <w:ilvl w:val="0"/>
           <w:numId w:val="1"/>
@@ -97,7 +111,7 @@
     </w:p>
     <w:p>
       <w:pPr>
-        <w:pStyle w:val="ListParagraph"/>
+        <w:pStyle w:val="Paragraphedeliste"/>
         <w:numPr>
           <w:ilvl w:val="0"/>
           <w:numId w:val="1"/>
@@ -115,7 +129,7 @@
     </w:p>
     <w:p>
       <w:pPr>
-        <w:pStyle w:val="ListParagraph"/>
+        <w:pStyle w:val="Paragraphedeliste"/>
         <w:numPr>
           <w:ilvl w:val="0"/>
           <w:numId w:val="1"/>
@@ -133,7 +147,7 @@
     </w:p>
     <w:p>
       <w:pPr>
-        <w:pStyle w:val="ListParagraph"/>
+        <w:pStyle w:val="Paragraphedeliste"/>
         <w:numPr>
           <w:ilvl w:val="0"/>
           <w:numId w:val="1"/>
@@ -148,8 +162,6 @@
         </w:rPr>
         <w:t>Make sure at least one member per subsystem can attend the meeting with Jean-Luc le Gal</w:t>
       </w:r>
-      <w:bookmarkStart w:id="0" w:name="_GoBack"/>
-      <w:bookmarkEnd w:id="0"/>
     </w:p>
     <w:p>
       <w:pPr>
@@ -168,7 +180,7 @@
     </w:p>
     <w:p>
       <w:pPr>
-        <w:pStyle w:val="ListParagraph"/>
+        <w:pStyle w:val="Paragraphedeliste"/>
         <w:numPr>
           <w:ilvl w:val="0"/>
           <w:numId w:val="1"/>
@@ -233,21 +245,36 @@
         </w:rPr>
         <w:t>Number of people:</w:t>
       </w:r>
+      <w:r>
+        <w:rPr>
+          <w:lang w:val="en-US"/>
+        </w:rPr>
+        <w:t xml:space="preserve"> </w:t>
+      </w:r>
+      <w:r>
+        <w:rPr>
+          <w:b/>
+          <w:lang w:val="en-US"/>
+        </w:rPr>
+        <w:t>25</w:t>
+      </w:r>
     </w:p>
     <w:tbl>
       <w:tblPr>
-        <w:tblStyle w:val="TableGrid"/>
+        <w:tblStyle w:val="Grilledutableau"/>
         <w:tblW w:w="0" w:type="auto"/>
         <w:tblLook w:val="04A0" w:firstRow="1" w:lastRow="0" w:firstColumn="1" w:lastColumn="0" w:noHBand="0" w:noVBand="1"/>
       </w:tblPr>
       <w:tblGrid>
-        <w:gridCol w:w="2419"/>
-        <w:gridCol w:w="2515"/>
+        <w:gridCol w:w="2130"/>
+        <w:gridCol w:w="2354"/>
+        <w:gridCol w:w="2546"/>
+        <w:gridCol w:w="2032"/>
       </w:tblGrid>
       <w:tr>
         <w:tc>
           <w:tcPr>
-            <w:tcW w:w="2419" w:type="dxa"/>
+            <w:tcW w:w="2134" w:type="dxa"/>
           </w:tcPr>
           <w:p>
             <w:pPr>
@@ -265,7 +292,7 @@
         </w:tc>
         <w:tc>
           <w:tcPr>
-            <w:tcW w:w="2515" w:type="dxa"/>
+            <w:tcW w:w="2363" w:type="dxa"/>
           </w:tcPr>
           <w:p>
             <w:pPr>
@@ -284,6 +311,42 @@
                 <w:lang w:val="en-US"/>
               </w:rPr>
               <w:t>eople attending the meeting</w:t>
+            </w:r>
+          </w:p>
+        </w:tc>
+        <w:tc>
+          <w:tcPr>
+            <w:tcW w:w="2553" w:type="dxa"/>
+          </w:tcPr>
+          <w:p>
+            <w:pPr>
+              <w:rPr>
+                <w:lang w:val="en-US"/>
+              </w:rPr>
+            </w:pPr>
+            <w:r>
+              <w:rPr>
+                <w:lang w:val="en-US"/>
+              </w:rPr>
+              <w:t>Status</w:t>
+            </w:r>
+          </w:p>
+        </w:tc>
+        <w:tc>
+          <w:tcPr>
+            <w:tcW w:w="2012" w:type="dxa"/>
+          </w:tcPr>
+          <w:p>
+            <w:pPr>
+              <w:rPr>
+                <w:lang w:val="en-US"/>
+              </w:rPr>
+            </w:pPr>
+            <w:r>
+              <w:rPr>
+                <w:lang w:val="en-US"/>
+              </w:rPr>
+              <w:t>Autonomy</w:t>
             </w:r>
           </w:p>
         </w:tc>
@@ -291,7 +354,7 @@
       <w:tr>
         <w:tc>
           <w:tcPr>
-            <w:tcW w:w="2419" w:type="dxa"/>
+            <w:tcW w:w="2134" w:type="dxa"/>
           </w:tcPr>
           <w:p>
             <w:pPr>
@@ -309,21 +372,63 @@
         </w:tc>
         <w:tc>
           <w:tcPr>
-            <w:tcW w:w="2515" w:type="dxa"/>
-          </w:tcPr>
-          <w:p>
-            <w:pPr>
-              <w:rPr>
-                <w:lang w:val="en-US"/>
-              </w:rPr>
-            </w:pPr>
+            <w:tcW w:w="2363" w:type="dxa"/>
+          </w:tcPr>
+          <w:p>
+            <w:pPr>
+              <w:rPr>
+                <w:lang w:val="en-US"/>
+              </w:rPr>
+            </w:pPr>
+            <w:r>
+              <w:rPr>
+                <w:lang w:val="en-US"/>
+              </w:rPr>
+              <w:t>None</w:t>
+            </w:r>
+          </w:p>
+        </w:tc>
+        <w:tc>
+          <w:tcPr>
+            <w:tcW w:w="2553" w:type="dxa"/>
+          </w:tcPr>
+          <w:p>
+            <w:pPr>
+              <w:rPr>
+                <w:lang w:val="en-US"/>
+              </w:rPr>
+            </w:pPr>
+            <w:r>
+              <w:rPr>
+                <w:lang w:val="en-US"/>
+              </w:rPr>
+              <w:t>Good</w:t>
+            </w:r>
+          </w:p>
+        </w:tc>
+        <w:tc>
+          <w:tcPr>
+            <w:tcW w:w="2012" w:type="dxa"/>
+          </w:tcPr>
+          <w:p>
+            <w:pPr>
+              <w:rPr>
+                <w:lang w:val="en-US"/>
+              </w:rPr>
+            </w:pPr>
+            <w:r>
+              <w:rPr>
+                <w:lang w:val="en-US"/>
+              </w:rPr>
+              <w:t>??</w:t>
+            </w:r>
           </w:p>
         </w:tc>
       </w:tr>
       <w:tr>
         <w:tc>
           <w:tcPr>
-            <w:tcW w:w="2419" w:type="dxa"/>
+            <w:tcW w:w="2134" w:type="dxa"/>
           </w:tcPr>
           <w:p>
             <w:pPr>
@@ -341,21 +446,63 @@
         </w:tc>
         <w:tc>
           <w:tcPr>
-            <w:tcW w:w="2515" w:type="dxa"/>
-          </w:tcPr>
-          <w:p>
-            <w:pPr>
-              <w:rPr>
-                <w:lang w:val="en-US"/>
-              </w:rPr>
-            </w:pPr>
+            <w:tcW w:w="2363" w:type="dxa"/>
+          </w:tcPr>
+          <w:p>
+            <w:pPr>
+              <w:rPr>
+                <w:lang w:val="en-US"/>
+              </w:rPr>
+            </w:pPr>
+            <w:r>
+              <w:rPr>
+                <w:lang w:val="en-US"/>
+              </w:rPr>
+              <w:t>Federico, Giuliana, Johan, Nuane</w:t>
+            </w:r>
+          </w:p>
+        </w:tc>
+        <w:tc>
+          <w:tcPr>
+            <w:tcW w:w="2553" w:type="dxa"/>
+          </w:tcPr>
+          <w:p>
+            <w:pPr>
+              <w:rPr>
+                <w:lang w:val="en-US"/>
+              </w:rPr>
+            </w:pPr>
+            <w:r>
+              <w:rPr>
+                <w:lang w:val="en-US"/>
+              </w:rPr>
+              <w:t>Very good</w:t>
+            </w:r>
+          </w:p>
+        </w:tc>
+        <w:tc>
+          <w:tcPr>
+            <w:tcW w:w="2012" w:type="dxa"/>
+          </w:tcPr>
+          <w:p>
+            <w:pPr>
+              <w:rPr>
+                <w:lang w:val="en-US"/>
+              </w:rPr>
+            </w:pPr>
+            <w:r>
+              <w:rPr>
+                <w:lang w:val="en-US"/>
+              </w:rPr>
+              <w:t>Very good</w:t>
+            </w:r>
           </w:p>
         </w:tc>
       </w:tr>
       <w:tr>
         <w:tc>
           <w:tcPr>
-            <w:tcW w:w="2419" w:type="dxa"/>
+            <w:tcW w:w="2134" w:type="dxa"/>
           </w:tcPr>
           <w:p>
             <w:pPr>
@@ -373,21 +520,63 @@
         </w:tc>
         <w:tc>
           <w:tcPr>
-            <w:tcW w:w="2515" w:type="dxa"/>
-          </w:tcPr>
-          <w:p>
-            <w:pPr>
-              <w:rPr>
-                <w:lang w:val="en-US"/>
-              </w:rPr>
-            </w:pPr>
+            <w:tcW w:w="2363" w:type="dxa"/>
+          </w:tcPr>
+          <w:p>
+            <w:pPr>
+              <w:rPr>
+                <w:lang w:val="en-US"/>
+              </w:rPr>
+            </w:pPr>
+            <w:r>
+              <w:rPr>
+                <w:lang w:val="en-US"/>
+              </w:rPr>
+              <w:t>Sabine, Paula</w:t>
+            </w:r>
+          </w:p>
+        </w:tc>
+        <w:tc>
+          <w:tcPr>
+            <w:tcW w:w="2553" w:type="dxa"/>
+          </w:tcPr>
+          <w:p>
+            <w:pPr>
+              <w:rPr>
+                <w:lang w:val="en-US"/>
+              </w:rPr>
+            </w:pPr>
+            <w:r>
+              <w:rPr>
+                <w:lang w:val="en-US"/>
+              </w:rPr>
+              <w:t>Good</w:t>
+            </w:r>
+          </w:p>
+        </w:tc>
+        <w:tc>
+          <w:tcPr>
+            <w:tcW w:w="2012" w:type="dxa"/>
+          </w:tcPr>
+          <w:p>
+            <w:pPr>
+              <w:rPr>
+                <w:lang w:val="en-US"/>
+              </w:rPr>
+            </w:pPr>
+            <w:r>
+              <w:rPr>
+                <w:lang w:val="en-US"/>
+              </w:rPr>
+              <w:t>Bad</w:t>
+            </w:r>
           </w:p>
         </w:tc>
       </w:tr>
       <w:tr>
         <w:tc>
           <w:tcPr>
-            <w:tcW w:w="2419" w:type="dxa"/>
+            <w:tcW w:w="2134" w:type="dxa"/>
           </w:tcPr>
           <w:p>
             <w:pPr>
@@ -405,21 +594,63 @@
         </w:tc>
         <w:tc>
           <w:tcPr>
-            <w:tcW w:w="2515" w:type="dxa"/>
-          </w:tcPr>
-          <w:p>
-            <w:pPr>
-              <w:rPr>
-                <w:lang w:val="en-US"/>
-              </w:rPr>
-            </w:pPr>
+            <w:tcW w:w="2363" w:type="dxa"/>
+          </w:tcPr>
+          <w:p>
+            <w:pPr>
+              <w:rPr>
+                <w:lang w:val="en-US"/>
+              </w:rPr>
+            </w:pPr>
+            <w:r>
+              <w:rPr>
+                <w:lang w:val="en-US"/>
+              </w:rPr>
+              <w:t>Xavier, Javier</w:t>
+            </w:r>
+          </w:p>
+        </w:tc>
+        <w:tc>
+          <w:tcPr>
+            <w:tcW w:w="2553" w:type="dxa"/>
+          </w:tcPr>
+          <w:p>
+            <w:pPr>
+              <w:rPr>
+                <w:lang w:val="en-US"/>
+              </w:rPr>
+            </w:pPr>
+            <w:r>
+              <w:rPr>
+                <w:lang w:val="en-US"/>
+              </w:rPr>
+              <w:t>Medium/Good</w:t>
+            </w:r>
+          </w:p>
+        </w:tc>
+        <w:tc>
+          <w:tcPr>
+            <w:tcW w:w="2012" w:type="dxa"/>
+          </w:tcPr>
+          <w:p>
+            <w:pPr>
+              <w:rPr>
+                <w:lang w:val="en-US"/>
+              </w:rPr>
+            </w:pPr>
+            <w:r>
+              <w:rPr>
+                <w:lang w:val="en-US"/>
+              </w:rPr>
+              <w:t>Very good (GNSS)/Bad(Iridium)</w:t>
+            </w:r>
           </w:p>
         </w:tc>
       </w:tr>
       <w:tr>
         <w:tc>
           <w:tcPr>
-            <w:tcW w:w="2419" w:type="dxa"/>
+            <w:tcW w:w="2134" w:type="dxa"/>
           </w:tcPr>
           <w:p>
             <w:pPr>
@@ -437,21 +668,63 @@
         </w:tc>
         <w:tc>
           <w:tcPr>
-            <w:tcW w:w="2515" w:type="dxa"/>
-          </w:tcPr>
-          <w:p>
-            <w:pPr>
-              <w:rPr>
-                <w:lang w:val="en-US"/>
-              </w:rPr>
-            </w:pPr>
+            <w:tcW w:w="2363" w:type="dxa"/>
+          </w:tcPr>
+          <w:p>
+            <w:pPr>
+              <w:rPr>
+                <w:lang w:val="en-US"/>
+              </w:rPr>
+            </w:pPr>
+            <w:r>
+              <w:rPr>
+                <w:lang w:val="en-US"/>
+              </w:rPr>
+              <w:t>Damien, Alex</w:t>
+            </w:r>
+          </w:p>
+        </w:tc>
+        <w:tc>
+          <w:tcPr>
+            <w:tcW w:w="2553" w:type="dxa"/>
+          </w:tcPr>
+          <w:p>
+            <w:pPr>
+              <w:rPr>
+                <w:lang w:val="en-US"/>
+              </w:rPr>
+            </w:pPr>
+            <w:r>
+              <w:rPr>
+                <w:lang w:val="en-US"/>
+              </w:rPr>
+              <w:t>Good</w:t>
+            </w:r>
+          </w:p>
+        </w:tc>
+        <w:tc>
+          <w:tcPr>
+            <w:tcW w:w="2012" w:type="dxa"/>
+          </w:tcPr>
+          <w:p>
+            <w:pPr>
+              <w:rPr>
+                <w:lang w:val="en-US"/>
+              </w:rPr>
+            </w:pPr>
+            <w:r>
+              <w:rPr>
+                <w:lang w:val="en-US"/>
+              </w:rPr>
+              <w:t>Very good</w:t>
+            </w:r>
           </w:p>
         </w:tc>
       </w:tr>
       <w:tr>
         <w:tc>
           <w:tcPr>
-            <w:tcW w:w="2419" w:type="dxa"/>
+            <w:tcW w:w="2134" w:type="dxa"/>
           </w:tcPr>
           <w:p>
             <w:pPr>
@@ -469,21 +742,63 @@
         </w:tc>
         <w:tc>
           <w:tcPr>
-            <w:tcW w:w="2515" w:type="dxa"/>
-          </w:tcPr>
-          <w:p>
-            <w:pPr>
-              <w:rPr>
-                <w:lang w:val="en-US"/>
-              </w:rPr>
-            </w:pPr>
+            <w:tcW w:w="2363" w:type="dxa"/>
+          </w:tcPr>
+          <w:p>
+            <w:pPr>
+              <w:rPr>
+                <w:lang w:val="en-US"/>
+              </w:rPr>
+            </w:pPr>
+            <w:r>
+              <w:rPr>
+                <w:lang w:val="en-US"/>
+              </w:rPr>
+              <w:t>(Niels), Pierrick, 2 others from ASTRE</w:t>
+            </w:r>
+          </w:p>
+        </w:tc>
+        <w:tc>
+          <w:tcPr>
+            <w:tcW w:w="2553" w:type="dxa"/>
+          </w:tcPr>
+          <w:p>
+            <w:pPr>
+              <w:rPr>
+                <w:lang w:val="en-US"/>
+              </w:rPr>
+            </w:pPr>
+            <w:r>
+              <w:rPr>
+                <w:lang w:val="en-US"/>
+              </w:rPr>
+              <w:t>Bad/Medium</w:t>
+            </w:r>
+          </w:p>
+        </w:tc>
+        <w:tc>
+          <w:tcPr>
+            <w:tcW w:w="2012" w:type="dxa"/>
+          </w:tcPr>
+          <w:p>
+            <w:pPr>
+              <w:rPr>
+                <w:lang w:val="en-US"/>
+              </w:rPr>
+            </w:pPr>
+            <w:r>
+              <w:rPr>
+                <w:lang w:val="en-US"/>
+              </w:rPr>
+              <w:t>Bad (-&gt; Good with Pierrick?)</w:t>
+            </w:r>
           </w:p>
         </w:tc>
       </w:tr>
       <w:tr>
         <w:tc>
           <w:tcPr>
-            <w:tcW w:w="2419" w:type="dxa"/>
+            <w:tcW w:w="2134" w:type="dxa"/>
           </w:tcPr>
           <w:p>
             <w:pPr>
@@ -501,21 +816,55 @@
         </w:tc>
         <w:tc>
           <w:tcPr>
-            <w:tcW w:w="2515" w:type="dxa"/>
-          </w:tcPr>
-          <w:p>
-            <w:pPr>
-              <w:rPr>
-                <w:lang w:val="en-US"/>
-              </w:rPr>
-            </w:pPr>
+            <w:tcW w:w="2363" w:type="dxa"/>
+          </w:tcPr>
+          <w:p>
+            <w:r>
+              <w:t>Pierre, Cédric, Hugo, Léo, Martin</w:t>
+            </w:r>
+          </w:p>
+        </w:tc>
+        <w:tc>
+          <w:tcPr>
+            <w:tcW w:w="2553" w:type="dxa"/>
+          </w:tcPr>
+          <w:p>
+            <w:pPr>
+              <w:rPr>
+                <w:lang w:val="en-US"/>
+              </w:rPr>
+            </w:pPr>
+            <w:r>
+              <w:rPr>
+                <w:lang w:val="en-US"/>
+              </w:rPr>
+              <w:t>Good (I guess)</w:t>
+            </w:r>
+          </w:p>
+        </w:tc>
+        <w:tc>
+          <w:tcPr>
+            <w:tcW w:w="2012" w:type="dxa"/>
+          </w:tcPr>
+          <w:p>
+            <w:pPr>
+              <w:rPr>
+                <w:lang w:val="en-US"/>
+              </w:rPr>
+            </w:pPr>
+            <w:r>
+              <w:rPr>
+                <w:lang w:val="en-US"/>
+              </w:rPr>
+              <w:t>Very good (?)</w:t>
+            </w:r>
           </w:p>
         </w:tc>
       </w:tr>
       <w:tr>
         <w:tc>
           <w:tcPr>
-            <w:tcW w:w="2419" w:type="dxa"/>
+            <w:tcW w:w="2134" w:type="dxa"/>
           </w:tcPr>
           <w:p>
             <w:pPr>
@@ -533,21 +882,63 @@
         </w:tc>
         <w:tc>
           <w:tcPr>
-            <w:tcW w:w="2515" w:type="dxa"/>
-          </w:tcPr>
-          <w:p>
-            <w:pPr>
-              <w:rPr>
-                <w:lang w:val="en-US"/>
-              </w:rPr>
-            </w:pPr>
+            <w:tcW w:w="2363" w:type="dxa"/>
+          </w:tcPr>
+          <w:p>
+            <w:pPr>
+              <w:rPr>
+                <w:lang w:val="en-US"/>
+              </w:rPr>
+            </w:pPr>
+            <w:r>
+              <w:rPr>
+                <w:lang w:val="en-US"/>
+              </w:rPr>
+              <w:t>Niels, Augustin, Obeida</w:t>
+            </w:r>
+          </w:p>
+        </w:tc>
+        <w:tc>
+          <w:tcPr>
+            <w:tcW w:w="2553" w:type="dxa"/>
+          </w:tcPr>
+          <w:p>
+            <w:pPr>
+              <w:rPr>
+                <w:lang w:val="en-US"/>
+              </w:rPr>
+            </w:pPr>
+            <w:r>
+              <w:rPr>
+                <w:lang w:val="en-US"/>
+              </w:rPr>
+              <w:t>Very good</w:t>
+            </w:r>
+          </w:p>
+        </w:tc>
+        <w:tc>
+          <w:tcPr>
+            <w:tcW w:w="2012" w:type="dxa"/>
+          </w:tcPr>
+          <w:p>
+            <w:pPr>
+              <w:rPr>
+                <w:lang w:val="en-US"/>
+              </w:rPr>
+            </w:pPr>
+            <w:r>
+              <w:rPr>
+                <w:lang w:val="en-US"/>
+              </w:rPr>
+              <w:t>Good</w:t>
+            </w:r>
           </w:p>
         </w:tc>
       </w:tr>
       <w:tr>
         <w:tc>
           <w:tcPr>
-            <w:tcW w:w="2419" w:type="dxa"/>
+            <w:tcW w:w="2134" w:type="dxa"/>
           </w:tcPr>
           <w:p>
             <w:pPr>
@@ -565,40 +956,56 @@
         </w:tc>
         <w:tc>
           <w:tcPr>
-            <w:tcW w:w="2515" w:type="dxa"/>
-          </w:tcPr>
-          <w:p>
-            <w:pPr>
-              <w:rPr>
-                <w:lang w:val="en-US"/>
-              </w:rPr>
-            </w:pPr>
-          </w:p>
-        </w:tc>
-      </w:tr>
-      <w:tr>
-        <w:tc>
-          <w:tcPr>
-            <w:tcW w:w="2419" w:type="dxa"/>
-          </w:tcPr>
-          <w:p>
-            <w:pPr>
-              <w:rPr>
-                <w:lang w:val="en-US"/>
-              </w:rPr>
-            </w:pPr>
-          </w:p>
-        </w:tc>
-        <w:tc>
-          <w:tcPr>
-            <w:tcW w:w="2515" w:type="dxa"/>
-          </w:tcPr>
-          <w:p>
-            <w:pPr>
-              <w:rPr>
-                <w:lang w:val="en-US"/>
-              </w:rPr>
-            </w:pPr>
+            <w:tcW w:w="2363" w:type="dxa"/>
+          </w:tcPr>
+          <w:p>
+            <w:pPr>
+              <w:rPr>
+                <w:lang w:val="en-US"/>
+              </w:rPr>
+            </w:pPr>
+            <w:r>
+              <w:rPr>
+                <w:lang w:val="en-US"/>
+              </w:rPr>
+              <w:t>Léa, Vishal, Julie, Marion</w:t>
+            </w:r>
+          </w:p>
+        </w:tc>
+        <w:tc>
+          <w:tcPr>
+            <w:tcW w:w="2553" w:type="dxa"/>
+          </w:tcPr>
+          <w:p>
+            <w:pPr>
+              <w:rPr>
+                <w:lang w:val="en-US"/>
+              </w:rPr>
+            </w:pPr>
+            <w:r>
+              <w:rPr>
+                <w:lang w:val="en-US"/>
+              </w:rPr>
+              <w:t>Medium/Good</w:t>
+            </w:r>
+          </w:p>
+        </w:tc>
+        <w:tc>
+          <w:tcPr>
+            <w:tcW w:w="2012" w:type="dxa"/>
+          </w:tcPr>
+          <w:p>
+            <w:pPr>
+              <w:rPr>
+                <w:lang w:val="en-US"/>
+              </w:rPr>
+            </w:pPr>
+            <w:r>
+              <w:rPr>
+                <w:lang w:val="en-US"/>
+              </w:rPr>
+              <w:t>Good</w:t>
+            </w:r>
           </w:p>
         </w:tc>
       </w:tr>
@@ -606,6 +1013,7 @@
     <w:p>
       <w:pPr>
         <w:rPr>
+          <w:u w:val="single"/>
           <w:lang w:val="en-US"/>
         </w:rPr>
       </w:pPr>
@@ -613,24 +1021,29 @@
     <w:p>
       <w:pPr>
         <w:rPr>
-          <w:u w:val="single"/>
-          <w:lang w:val="en-US"/>
-        </w:rPr>
-      </w:pPr>
-      <w:r>
-        <w:rPr>
-          <w:u w:val="single"/>
-          <w:lang w:val="en-US"/>
-        </w:rPr>
-        <w:t>Information given (non-exhaustive):</w:t>
-      </w:r>
-    </w:p>
-    <w:p>
-      <w:pPr>
-        <w:rPr>
-          <w:lang w:val="en-US"/>
-        </w:rPr>
-      </w:pPr>
+          <w:lang w:val="en-US"/>
+        </w:rPr>
+      </w:pPr>
+      <w:r>
+        <w:rPr>
+          <w:lang w:val="en-US"/>
+        </w:rPr>
+        <w:t xml:space="preserve">ISAE-Supaero first year students were not here because of the BDE campaign that </w:t>
+      </w:r>
+      <w:r>
+        <w:rPr>
+          <w:lang w:val="en-US"/>
+        </w:rPr>
+        <w:t xml:space="preserve">is eating </w:t>
+      </w:r>
+      <w:bookmarkStart w:id="0" w:name="_GoBack"/>
+      <w:bookmarkEnd w:id="0"/>
+      <w:r>
+        <w:rPr>
+          <w:lang w:val="en-US"/>
+        </w:rPr>
+        <w:t>their time away.</w:t>
+      </w:r>
     </w:p>
     <w:sectPr>
       <w:pgSz w:w="11906" w:h="16838"/>
@@ -643,7 +1056,7 @@
 </file>
 
 <file path=word/numbering.xml><?xml version="1.0" encoding="utf-8"?>
-<w:numbering xmlns:wpc="http://schemas.microsoft.com/office/word/2010/wordprocessingCanvas" xmlns:cx="http://schemas.microsoft.com/office/drawing/2014/chartex" xmlns:cx1="http://schemas.microsoft.com/office/drawing/2015/9/8/chartex" xmlns:cx2="http://schemas.microsoft.com/office/drawing/2015/10/21/chartex" xmlns:cx3="http://schemas.microsoft.com/office/drawing/2016/5/9/chartex" xmlns:cx4="http://schemas.microsoft.com/office/drawing/2016/5/10/chartex" xmlns:cx5="http://schemas.microsoft.com/office/drawing/2016/5/11/chartex" xmlns:cx6="http://schemas.microsoft.com/office/drawing/2016/5/12/chartex" xmlns:cx7="http://schemas.microsoft.com/office/drawing/2016/5/13/chartex" xmlns:cx8="http://schemas.microsoft.com/office/drawing/2016/5/14/chartex" xmlns:mc="http://schemas.openxmlformats.org/markup-compatibility/2006" xmlns:aink="http://schemas.microsoft.com/office/drawing/2016/ink" xmlns:am3d="http://schemas.microsoft.com/office/drawing/2017/model3d" xmlns:o="urn:schemas-microsoft-com:office:office" xmlns:r="http://schemas.openxmlformats.org/officeDocument/2006/relationships" xmlns:m="http://schemas.openxmlformats.org/officeDocument/2006/math" xmlns:v="urn:schemas-microsoft-com:vml" xmlns:wp14="http://schemas.microsoft.com/office/word/2010/wordprocessingDrawing" xmlns:wp="http://schemas.openxmlformats.org/drawingml/2006/wordprocessingDrawing" xmlns:w10="urn:schemas-microsoft-com:office:word" xmlns:w="http://schemas.openxmlformats.org/wordprocessingml/2006/main" xmlns:w14="http://schemas.microsoft.com/office/word/2010/wordml" xmlns:w15="http://schemas.microsoft.com/office/word/2012/wordml" xmlns:w16cid="http://schemas.microsoft.com/office/word/2016/wordml/cid" xmlns:w16se="http://schemas.microsoft.com/office/word/2015/wordml/symex" xmlns:wpg="http://schemas.microsoft.com/office/word/2010/wordprocessingGroup" xmlns:wpi="http://schemas.microsoft.com/office/word/2010/wordprocessingInk" xmlns:wne="http://schemas.microsoft.com/office/word/2006/wordml" xmlns:wps="http://schemas.microsoft.com/office/word/2010/wordprocessingShape" mc:Ignorable="w14 w15 w16se w16cid wp14">
+<w:numbering xmlns:wpc="http://schemas.microsoft.com/office/word/2010/wordprocessingCanvas" xmlns:mc="http://schemas.openxmlformats.org/markup-compatibility/2006" xmlns:o="urn:schemas-microsoft-com:office:office" xmlns:r="http://schemas.openxmlformats.org/officeDocument/2006/relationships" xmlns:m="http://schemas.openxmlformats.org/officeDocument/2006/math" xmlns:v="urn:schemas-microsoft-com:vml" xmlns:wp14="http://schemas.microsoft.com/office/word/2010/wordprocessingDrawing" xmlns:wp="http://schemas.openxmlformats.org/drawingml/2006/wordprocessingDrawing" xmlns:w10="urn:schemas-microsoft-com:office:word" xmlns:w="http://schemas.openxmlformats.org/wordprocessingml/2006/main" xmlns:w14="http://schemas.microsoft.com/office/word/2010/wordml" xmlns:w15="http://schemas.microsoft.com/office/word/2012/wordml" xmlns:wpg="http://schemas.microsoft.com/office/word/2010/wordprocessingGroup" xmlns:wpi="http://schemas.microsoft.com/office/word/2010/wordprocessingInk" xmlns:wne="http://schemas.microsoft.com/office/word/2006/wordml" xmlns:wps="http://schemas.microsoft.com/office/word/2010/wordprocessingShape" mc:Ignorable="w14 w15 wp14">
   <w:abstractNum w:abstractNumId="0" w15:restartNumberingAfterBreak="0">
     <w:nsid w:val="54980FA0"/>
     <w:multiLevelType w:val="hybridMultilevel"/>
@@ -763,7 +1176,7 @@
 </file>
 
 <file path=word/styles.xml><?xml version="1.0" encoding="utf-8"?>
-<w:styles xmlns:mc="http://schemas.openxmlformats.org/markup-compatibility/2006" xmlns:r="http://schemas.openxmlformats.org/officeDocument/2006/relationships" xmlns:w="http://schemas.openxmlformats.org/wordprocessingml/2006/main" xmlns:w14="http://schemas.microsoft.com/office/word/2010/wordml" xmlns:w15="http://schemas.microsoft.com/office/word/2012/wordml" xmlns:w16cid="http://schemas.microsoft.com/office/word/2016/wordml/cid" xmlns:w16se="http://schemas.microsoft.com/office/word/2015/wordml/symex" mc:Ignorable="w14 w15 w16se w16cid">
+<w:styles xmlns:mc="http://schemas.openxmlformats.org/markup-compatibility/2006" xmlns:r="http://schemas.openxmlformats.org/officeDocument/2006/relationships" xmlns:w="http://schemas.openxmlformats.org/wordprocessingml/2006/main" xmlns:w14="http://schemas.microsoft.com/office/word/2010/wordml" xmlns:w15="http://schemas.microsoft.com/office/word/2012/wordml" mc:Ignorable="w14 w15">
   <w:docDefaults>
     <w:rPrDefault>
       <w:rPr>
@@ -779,7 +1192,7 @@
       </w:pPr>
     </w:pPrDefault>
   </w:docDefaults>
-  <w:latentStyles w:defLockedState="0" w:defUIPriority="99" w:defSemiHidden="0" w:defUnhideWhenUsed="0" w:defQFormat="0" w:count="375">
+  <w:latentStyles w:defLockedState="0" w:defUIPriority="99" w:defSemiHidden="0" w:defUnhideWhenUsed="0" w:defQFormat="0" w:count="371">
     <w:lsdException w:name="Normal" w:uiPriority="0" w:qFormat="1"/>
     <w:lsdException w:name="heading 1" w:uiPriority="9" w:qFormat="1"/>
     <w:lsdException w:name="heading 2" w:semiHidden="1" w:uiPriority="9" w:unhideWhenUsed="1" w:qFormat="1"/>
@@ -885,6 +1298,7 @@
     <w:lsdException w:name="HTML Sample" w:semiHidden="1" w:unhideWhenUsed="1"/>
     <w:lsdException w:name="HTML Typewriter" w:semiHidden="1" w:unhideWhenUsed="1"/>
     <w:lsdException w:name="HTML Variable" w:semiHidden="1" w:unhideWhenUsed="1"/>
+    <w:lsdException w:name="Normal Table" w:semiHidden="1" w:unhideWhenUsed="1"/>
     <w:lsdException w:name="annotation subject" w:semiHidden="1" w:unhideWhenUsed="1"/>
     <w:lsdException w:name="No List" w:semiHidden="1" w:unhideWhenUsed="1"/>
     <w:lsdException w:name="Outline List 1" w:semiHidden="1" w:unhideWhenUsed="1"/>
@@ -928,8 +1342,10 @@
     <w:lsdException w:name="Table Elegant" w:semiHidden="1" w:unhideWhenUsed="1"/>
     <w:lsdException w:name="Table Professional" w:semiHidden="1" w:unhideWhenUsed="1"/>
     <w:lsdException w:name="Table Subtle 1" w:semiHidden="1" w:unhideWhenUsed="1"/>
+    <w:lsdException w:name="Table Subtle 2" w:semiHidden="1" w:unhideWhenUsed="1"/>
     <w:lsdException w:name="Table Web 1" w:semiHidden="1" w:unhideWhenUsed="1"/>
     <w:lsdException w:name="Table Web 2" w:semiHidden="1" w:unhideWhenUsed="1"/>
+    <w:lsdException w:name="Table Web 3" w:semiHidden="1" w:unhideWhenUsed="1"/>
     <w:lsdException w:name="Balloon Text" w:semiHidden="1" w:unhideWhenUsed="1"/>
     <w:lsdException w:name="Table Grid" w:uiPriority="39"/>
     <w:lsdException w:name="Table Theme" w:semiHidden="1" w:unhideWhenUsed="1"/>
@@ -1148,22 +1564,18 @@
     <w:lsdException w:name="List Table 5 Dark Accent 6" w:uiPriority="50"/>
     <w:lsdException w:name="List Table 6 Colorful Accent 6" w:uiPriority="51"/>
     <w:lsdException w:name="List Table 7 Colorful Accent 6" w:uiPriority="52"/>
-    <w:lsdException w:name="Mention" w:semiHidden="1" w:unhideWhenUsed="1"/>
-    <w:lsdException w:name="Smart Hyperlink" w:semiHidden="1" w:unhideWhenUsed="1"/>
-    <w:lsdException w:name="Hashtag" w:semiHidden="1" w:unhideWhenUsed="1"/>
-    <w:lsdException w:name="Unresolved Mention" w:semiHidden="1" w:unhideWhenUsed="1"/>
   </w:latentStyles>
   <w:style w:type="paragraph" w:default="1" w:styleId="Normal">
     <w:name w:val="Normal"/>
     <w:qFormat/>
   </w:style>
-  <w:style w:type="character" w:default="1" w:styleId="DefaultParagraphFont">
+  <w:style w:type="character" w:default="1" w:styleId="Policepardfaut">
     <w:name w:val="Default Paragraph Font"/>
     <w:uiPriority w:val="1"/>
     <w:semiHidden/>
     <w:unhideWhenUsed/>
   </w:style>
-  <w:style w:type="table" w:default="1" w:styleId="TableNormal">
+  <w:style w:type="table" w:default="1" w:styleId="TableauNormal">
     <w:name w:val="Normal Table"/>
     <w:uiPriority w:val="99"/>
     <w:semiHidden/>
@@ -1178,15 +1590,15 @@
       </w:tblCellMar>
     </w:tblPr>
   </w:style>
-  <w:style w:type="numbering" w:default="1" w:styleId="NoList">
+  <w:style w:type="numbering" w:default="1" w:styleId="Aucuneliste">
     <w:name w:val="No List"/>
     <w:uiPriority w:val="99"/>
     <w:semiHidden/>
     <w:unhideWhenUsed/>
   </w:style>
-  <w:style w:type="table" w:styleId="TableGrid">
+  <w:style w:type="table" w:styleId="Grilledutableau">
     <w:name w:val="Table Grid"/>
-    <w:basedOn w:val="TableNormal"/>
+    <w:basedOn w:val="TableauNormal"/>
     <w:uiPriority w:val="39"/>
     <w:rsid w:val="00FF2F95"/>
     <w:pPr>
@@ -1203,7 +1615,7 @@
       </w:tblBorders>
     </w:tblPr>
   </w:style>
-  <w:style w:type="paragraph" w:styleId="ListParagraph">
+  <w:style w:type="paragraph" w:styleId="Paragraphedeliste">
     <w:name w:val="List Paragraph"/>
     <w:basedOn w:val="Normal"/>
     <w:uiPriority w:val="34"/>

</xml_diff>